<commit_message>
amélioration de la doc et ajout du scripte de schéme de DB
</commit_message>
<xml_diff>
--- a/doc/2021TPI_BG_JdB.docx
+++ b/doc/2021TPI_BG_JdB.docx
@@ -62,13 +62,7 @@
     </w:p>
     <w:p>
       <w:r>
-        <w:t>Je commence le travail à 07:30. La veille, j’avais re</w:t>
-      </w:r>
-      <w:r>
-        <w:t>çu l’énoncé du TPI, que j’ai lu</w:t>
-      </w:r>
-      <w:r>
-        <w:t>, je vais retranscrire les consignes dans ma documentation technique. (Cela correspond à la première étape de la méthode en 6 étapes : S’informer!)</w:t>
+        <w:t>Je commence le travail à 07:30. La veille, j’avais reçu l’énoncé du TPI, que j’ai lu, je vais retranscrire les consignes dans ma documentation technique. (Cela correspond à la première étape de la méthode en 6 étapes : S’informer!)</w:t>
       </w:r>
       <w:r>
         <w:t>.</w:t>
@@ -92,22 +86,13 @@
         <w:t xml:space="preserve"> </w:t>
       </w:r>
       <w:r>
-        <w:t xml:space="preserve">Je vais </w:t>
-      </w:r>
-      <w:r>
-        <w:t xml:space="preserve">reprendre </w:t>
-      </w:r>
-      <w:r>
-        <w:t xml:space="preserve">les points de l’énoncé en tâches de 4h (demi-journées) ou 2h afin de simplifier la lecture de mon planning. </w:t>
+        <w:t xml:space="preserve">Je vais reprendre les points de l’énoncé en tâches de 4h (demi-journées) ou 2h afin de simplifier la lecture de mon planning. </w:t>
       </w:r>
     </w:p>
     <w:p/>
     <w:p>
       <w:r>
-        <w:t xml:space="preserve">09:00 : J’ai une planification. </w:t>
-      </w:r>
-      <w:r>
-        <w:t>Il me faut</w:t>
+        <w:t>09:00 : J’ai une planification. Il me faut</w:t>
       </w:r>
       <w:r>
         <w:t xml:space="preserve"> maintenant le retranscrire en P</w:t>
@@ -124,10 +109,7 @@
       </w:r>
       <w:proofErr w:type="spellEnd"/>
       <w:r>
-        <w:t xml:space="preserve">, avec </w:t>
-      </w:r>
-      <w:r>
-        <w:t>des tâches à prioriser, ainsi que créer un protocole de tests pour m’assurer chaque jour que les objectifs sont valides et qu’il n</w:t>
+        <w:t>, avec des tâches à prioriser, ainsi que créer un protocole de tests pour m’assurer chaque jour que les objectifs sont valides et qu’il n</w:t>
       </w:r>
       <w:r>
         <w:t>’</w:t>
@@ -448,11 +430,45 @@
       <w:r>
         <w:t>ma pause et je commence</w:t>
       </w:r>
+      <w:r>
+        <w:t xml:space="preserve"> à implémenter la base de donnée</w:t>
+      </w:r>
+    </w:p>
+    <w:p>
+      <w:r>
+        <w:t>16:30 : Fin de l’imp</w:t>
+      </w:r>
+      <w:r>
+        <w:t>lémentation de</w:t>
+      </w:r>
+      <w:r>
+        <w:t xml:space="preserve"> la base de donnée</w:t>
+      </w:r>
+      <w:r>
+        <w:t xml:space="preserve"> Je continue de rédiger la documentation technique</w:t>
+      </w:r>
+    </w:p>
+    <w:p/>
+    <w:p>
+      <w:pPr>
+        <w:pStyle w:val="Titre3"/>
+      </w:pPr>
+      <w:r>
+        <w:t>Bilan</w:t>
+      </w:r>
+    </w:p>
+    <w:p>
+      <w:r>
+        <w:t>Cette première journée s’est bien passée et m’as permis de réaliser que le travail de documentation est important et que je ne vais donc pas la faire seulement à la fin.</w:t>
+      </w:r>
+      <w:r>
+        <w:t xml:space="preserve"> Dans l’ensemble je suis satisfait du résultat de la journée et j’ai hâte de commencer à coder ce projet demain</w:t>
+      </w:r>
+      <w:r>
+        <w:t>.</w:t>
+      </w:r>
       <w:bookmarkStart w:id="0" w:name="_GoBack"/>
       <w:bookmarkEnd w:id="0"/>
-      <w:r>
-        <w:t xml:space="preserve"> à implémenter la base de donnée</w:t>
-      </w:r>
     </w:p>
     <w:sectPr>
       <w:headerReference w:type="default" r:id="rId7"/>

</xml_diff>

<commit_message>
ajout de la mention de sauvegarde dans le journal de bord
</commit_message>
<xml_diff>
--- a/doc/2021TPI_BG_JdB.docx
+++ b/doc/2021TPI_BG_JdB.docx
@@ -448,6 +448,13 @@
         <w:t xml:space="preserve"> Je continue de rédiger la documentation technique</w:t>
       </w:r>
     </w:p>
+    <w:p>
+      <w:r>
+        <w:t>16 :35 :Sauvegarde du travail sur clé USB + Drive + GITHUB</w:t>
+      </w:r>
+      <w:bookmarkStart w:id="0" w:name="_GoBack"/>
+      <w:bookmarkEnd w:id="0"/>
+    </w:p>
     <w:p/>
     <w:p>
       <w:pPr>
@@ -467,8 +474,6 @@
       <w:r>
         <w:t>.</w:t>
       </w:r>
-      <w:bookmarkStart w:id="0" w:name="_GoBack"/>
-      <w:bookmarkEnd w:id="0"/>
     </w:p>
     <w:sectPr>
       <w:headerReference w:type="default" r:id="rId7"/>

</xml_diff>

<commit_message>
crud sur les groupes fonctionnel
</commit_message>
<xml_diff>
--- a/doc/2021TPI_BG_JdB.docx
+++ b/doc/2021TPI_BG_JdB.docx
@@ -659,6 +659,88 @@
       <w:r>
         <w:t>10:35 : J’ai fini la gestion utilisateur sur le site. Je vais avancer la documentation sur la partie de gestion utilisateur.</w:t>
       </w:r>
+    </w:p>
+    <w:p>
+      <w:r>
+        <w:t>11:35 : J’ai fini les fonctionnalités pour la gestion des utilisateurs,</w:t>
+      </w:r>
+      <w:r>
+        <w:t xml:space="preserve"> Je </w:t>
+      </w:r>
+      <w:proofErr w:type="spellStart"/>
+      <w:proofErr w:type="gramStart"/>
+      <w:r>
+        <w:t>fait</w:t>
+      </w:r>
+      <w:proofErr w:type="spellEnd"/>
+      <w:proofErr w:type="gramEnd"/>
+      <w:r>
+        <w:t xml:space="preserve"> une sauvegarde et </w:t>
+      </w:r>
+      <w:r>
+        <w:t>je prends ma pause</w:t>
+      </w:r>
+    </w:p>
+    <w:p>
+      <w:r>
+        <w:t>12:40 : J’ai fini ma pause, je reprends le travail et je commence à travailler sur les groupes.</w:t>
+      </w:r>
+    </w:p>
+    <w:p>
+      <w:r>
+        <w:lastRenderedPageBreak/>
+        <w:t xml:space="preserve">13:27 : Je demande à </w:t>
+      </w:r>
+      <w:proofErr w:type="spellStart"/>
+      <w:r>
+        <w:t>Costantino</w:t>
+      </w:r>
+      <w:proofErr w:type="spellEnd"/>
+      <w:r>
+        <w:t xml:space="preserve"> VOLTA comment on récupère en SQL un champ vide car j’essayais de le récupérer avec WHERE XXX = </w:t>
+      </w:r>
+      <w:proofErr w:type="spellStart"/>
+      <w:r>
+        <w:t>null</w:t>
+      </w:r>
+      <w:proofErr w:type="spellEnd"/>
+      <w:r>
+        <w:t> ; mais rien n’était retourné, il m’a dit de remplacer le « = » par « </w:t>
+      </w:r>
+      <w:proofErr w:type="spellStart"/>
+      <w:r>
+        <w:t>is</w:t>
+      </w:r>
+      <w:proofErr w:type="spellEnd"/>
+      <w:r>
+        <w:t xml:space="preserve"> » et </w:t>
+      </w:r>
+      <w:proofErr w:type="spellStart"/>
+      <w:r>
+        <w:t>sa</w:t>
+      </w:r>
+      <w:proofErr w:type="spellEnd"/>
+      <w:r>
+        <w:t xml:space="preserve"> fonctionne</w:t>
+      </w:r>
+      <w:r>
+        <w:t>.</w:t>
+      </w:r>
+    </w:p>
+    <w:p>
+      <w:r>
+        <w:t>14:15 : J’ai fini la fonctionnalité d’invitation, je prends la pause.</w:t>
+      </w:r>
+    </w:p>
+    <w:p>
+      <w:r>
+        <w:t>14:35 : Je reviens de pause et je vais continuer la fonctionnalité de gestion de groupes</w:t>
+      </w:r>
+    </w:p>
+    <w:p>
+      <w:r>
+        <w:t>15:25 : J’ai fini la création de groupes, je retourne sur la fonctionnalité d’afficher les informations de groupes</w:t>
+      </w:r>
       <w:bookmarkStart w:id="0" w:name="_GoBack"/>
       <w:bookmarkEnd w:id="0"/>
     </w:p>
@@ -766,7 +848,7 @@
         <w:szCs w:val="24"/>
         <w:lang w:val="fr-FR"/>
       </w:rPr>
-      <w:t>2</w:t>
+      <w:t>3</w:t>
     </w:r>
     <w:r>
       <w:rPr>
@@ -817,7 +899,7 @@
         <w:szCs w:val="24"/>
         <w:lang w:val="fr-FR"/>
       </w:rPr>
-      <w:t>2</w:t>
+      <w:t>3</w:t>
     </w:r>
     <w:r>
       <w:rPr>

</xml_diff>

<commit_message>
Design page principale fini
</commit_message>
<xml_diff>
--- a/doc/2021TPI_BG_JdB.docx
+++ b/doc/2021TPI_BG_JdB.docx
@@ -751,8 +751,6 @@
       <w:r>
         <w:t>16:40 : Sauvegarde du projet</w:t>
       </w:r>
-      <w:bookmarkStart w:id="0" w:name="_GoBack"/>
-      <w:bookmarkEnd w:id="0"/>
     </w:p>
     <w:p>
       <w:pPr>
@@ -764,17 +762,95 @@
     </w:p>
     <w:p>
       <w:r>
-        <w:t xml:space="preserve">Cette </w:t>
-      </w:r>
-      <w:r>
-        <w:t>deuxième</w:t>
-      </w:r>
-      <w:r>
-        <w:t xml:space="preserve"> journée s’est bien passée et m’as permis de</w:t>
-      </w:r>
-      <w:r>
-        <w:t xml:space="preserve"> bien débuter le développement. Je me suis rendu compte de quelques erreurs de ma part dans mon planning (surestimé quelques taches et oublié le congé + la demi-journée d’armée) Mais appart ça, je suis satisfait de mon travail et de ma journée en général.</w:t>
-      </w:r>
+        <w:t>Cette deuxième journée s’est bien passée et m’as permis de bien débuter le développement. Je me suis rendu compte de quelques erreurs de ma part dans mon planning (surestimé quelques taches et oublié le congé + la demi-journée d’armée) Mais appart ça, je suis satisfait de mon travail et de ma journée en général.</w:t>
+      </w:r>
+    </w:p>
+    <w:p/>
+    <w:p>
+      <w:pPr>
+        <w:pStyle w:val="Titre2"/>
+      </w:pPr>
+      <w:r>
+        <w:t>J2 Mercredi 05 mai 2021</w:t>
+      </w:r>
+    </w:p>
+    <w:p>
+      <w:pPr>
+        <w:pStyle w:val="Titre3"/>
+      </w:pPr>
+      <w:r>
+        <w:t>Objectifs</w:t>
+      </w:r>
+    </w:p>
+    <w:p>
+      <w:r>
+        <w:t xml:space="preserve">Aujourd’hui est le </w:t>
+      </w:r>
+      <w:r>
+        <w:t>troisième</w:t>
+      </w:r>
+      <w:r>
+        <w:t xml:space="preserve"> jour du TPI, je vais m’occuper de la gestion des groupes</w:t>
+      </w:r>
+      <w:r>
+        <w:t xml:space="preserve"> et de faire une bonne page principale</w:t>
+      </w:r>
+      <w:r>
+        <w:t>.</w:t>
+      </w:r>
+    </w:p>
+    <w:p/>
+    <w:p>
+      <w:r>
+        <w:t>07:30 : Début de la journée, je vais reprendre le travail sur les groupes à l’endroit où je l’avais laissé hier.</w:t>
+      </w:r>
+    </w:p>
+    <w:p>
+      <w:r>
+        <w:t>08:14 :</w:t>
+      </w:r>
+      <w:r>
+        <w:t xml:space="preserve"> </w:t>
+      </w:r>
+      <w:r>
+        <w:t xml:space="preserve">Mon camarade </w:t>
+      </w:r>
+      <w:proofErr w:type="spellStart"/>
+      <w:r>
+        <w:t>Yvelin</w:t>
+      </w:r>
+      <w:proofErr w:type="spellEnd"/>
+      <w:r>
+        <w:t xml:space="preserve"> RAY me demande de l’aide dans une requête SQL.</w:t>
+      </w:r>
+    </w:p>
+    <w:p>
+      <w:r>
+        <w:t>08:48 : Mon camarade Maxime Rohmer me demande de l’aide dans une requête SQL.</w:t>
+      </w:r>
+    </w:p>
+    <w:p>
+      <w:r>
+        <w:t>09:40 : J’ai fini la gestion des groupes, je prends ma pause</w:t>
+      </w:r>
+    </w:p>
+    <w:p>
+      <w:r>
+        <w:t xml:space="preserve">10:05 : Reprise du travail. Je vais avancer </w:t>
+      </w:r>
+      <w:r>
+        <w:t>la documentation</w:t>
+      </w:r>
+      <w:r>
+        <w:t xml:space="preserve"> sur les groupes des utilisateurs</w:t>
+      </w:r>
+    </w:p>
+    <w:p>
+      <w:r>
+        <w:t>11:35 : fin du design de la page principale. Je sauvegarde et je vais manger.</w:t>
+      </w:r>
+      <w:bookmarkStart w:id="0" w:name="_GoBack"/>
+      <w:bookmarkEnd w:id="0"/>
     </w:p>
     <w:sectPr>
       <w:headerReference w:type="default" r:id="rId7"/>
@@ -1389,7 +1465,7 @@
   <w:style w:type="paragraph" w:default="1" w:styleId="Normal">
     <w:name w:val="Normal"/>
     <w:qFormat/>
-    <w:rsid w:val="00C8270A"/>
+    <w:rsid w:val="004E51B9"/>
   </w:style>
   <w:style w:type="paragraph" w:styleId="Titre1">
     <w:name w:val="heading 1"/>

</xml_diff>

<commit_message>
génération pdf fonctionnelle et amélioration de la documentation
</commit_message>
<xml_diff>
--- a/doc/2021TPI_BG_JdB.docx
+++ b/doc/2021TPI_BG_JdB.docx
@@ -526,231 +526,240 @@
         <w:t>.</w:t>
       </w:r>
     </w:p>
-    <w:p>
-      <w:r>
-        <w:t xml:space="preserve">07:30 :  </w:t>
-      </w:r>
-      <w:r>
-        <w:t xml:space="preserve">Je commence le travail de la gestion </w:t>
-      </w:r>
-      <w:r>
-        <w:t>des utilisateurs</w:t>
-      </w:r>
-      <w:r>
-        <w:t>.</w:t>
-      </w:r>
-      <w:r>
-        <w:t xml:space="preserve"> J</w:t>
-      </w:r>
-      <w:r>
-        <w:t>e commence par l’enregistrement</w:t>
-      </w:r>
-      <w:r>
-        <w:t>.</w:t>
-      </w:r>
-    </w:p>
-    <w:p>
-      <w:r>
-        <w:t xml:space="preserve">Je me demande de quelle manière je vais stocker le </w:t>
-      </w:r>
-      <w:proofErr w:type="spellStart"/>
-      <w:r>
-        <w:t>salt</w:t>
-      </w:r>
-      <w:proofErr w:type="spellEnd"/>
-      <w:r>
-        <w:t xml:space="preserve"> dans la base de donnée</w:t>
-      </w:r>
-    </w:p>
-    <w:p>
-      <w:r>
-        <w:t>08:30 :</w:t>
-      </w:r>
-      <w:r>
-        <w:t xml:space="preserve"> J’ai trouvé une manière sécurisée pour stocker le </w:t>
-      </w:r>
-      <w:proofErr w:type="spellStart"/>
-      <w:r>
-        <w:t>salt</w:t>
-      </w:r>
-      <w:proofErr w:type="spellEnd"/>
-      <w:r>
-        <w:t xml:space="preserve"> dans la base de donnée</w:t>
-      </w:r>
-      <w:r>
-        <w:t xml:space="preserve"> Je fini l’enregistrement. Je commence la connexion.</w:t>
-      </w:r>
-    </w:p>
-    <w:p>
-      <w:r>
-        <w:t>09:00 : Je fini la connexion. Je commence la modification de mot de passe de l’utilisateur.</w:t>
-      </w:r>
-    </w:p>
-    <w:p>
-      <w:r>
-        <w:t xml:space="preserve">09:20 : Mon camarade </w:t>
-      </w:r>
-      <w:proofErr w:type="spellStart"/>
-      <w:r>
-        <w:t>Yvelin</w:t>
-      </w:r>
-      <w:proofErr w:type="spellEnd"/>
-      <w:r>
-        <w:t xml:space="preserve"> RAY me demande les normes de nommages de base de donnée de l’école</w:t>
-      </w:r>
-      <w:r>
-        <w:t>.</w:t>
-      </w:r>
-    </w:p>
-    <w:p>
-      <w:r>
-        <w:t>09:25 : Je reprends mon travail.</w:t>
-      </w:r>
-    </w:p>
-    <w:p>
-      <w:r>
-        <w:t>09:35</w:t>
-      </w:r>
-      <w:r>
-        <w:t xml:space="preserve"> : Anthony me montre comment mettre un </w:t>
-      </w:r>
-      <w:proofErr w:type="spellStart"/>
-      <w:r>
-        <w:t>footer</w:t>
-      </w:r>
-      <w:proofErr w:type="spellEnd"/>
-      <w:r>
-        <w:t xml:space="preserve"> en bas de page</w:t>
-      </w:r>
-    </w:p>
-    <w:p>
-      <w:r>
-        <w:t xml:space="preserve">09:40 : Je </w:t>
-      </w:r>
-      <w:r>
-        <w:t>prends</w:t>
-      </w:r>
-      <w:r>
-        <w:t xml:space="preserve"> ma pause</w:t>
-      </w:r>
-    </w:p>
-    <w:p>
-      <w:r>
-        <w:t>10:05 : Je reprends la modification du profil utilisateur</w:t>
-      </w:r>
-      <w:r>
-        <w:t>.</w:t>
-      </w:r>
-    </w:p>
-    <w:p>
-      <w:r>
-        <w:t xml:space="preserve">10:30 : </w:t>
-      </w:r>
-      <w:proofErr w:type="spellStart"/>
-      <w:r>
-        <w:t>Costantino</w:t>
-      </w:r>
-      <w:proofErr w:type="spellEnd"/>
-      <w:r>
-        <w:t xml:space="preserve"> VOLTA m’a aidé à corriger des fautes de français sur le site</w:t>
-      </w:r>
-    </w:p>
-    <w:p>
-      <w:r>
-        <w:t>10:35 : J’ai fini la gestion utilisateur sur le site. Je vais avancer la documentation sur la partie de gestion utilisateur.</w:t>
-      </w:r>
-    </w:p>
-    <w:p>
-      <w:r>
-        <w:t>11:35 : J’ai fini les fonctionnalités pour la gestion des utilisateurs,</w:t>
-      </w:r>
-      <w:r>
-        <w:t xml:space="preserve"> Je </w:t>
-      </w:r>
-      <w:r>
-        <w:t>fais</w:t>
-      </w:r>
-      <w:r>
-        <w:t xml:space="preserve"> une sauvegarde et </w:t>
-      </w:r>
-      <w:r>
-        <w:t>je prends ma pause</w:t>
-      </w:r>
-    </w:p>
-    <w:p>
-      <w:r>
-        <w:t>12:40 : J’ai fini ma pause, je reprends le travail et je commence à travailler sur les groupes.</w:t>
-      </w:r>
-    </w:p>
-    <w:p>
-      <w:r>
-        <w:lastRenderedPageBreak/>
-        <w:t xml:space="preserve">13:27 : Je demande à </w:t>
-      </w:r>
-      <w:proofErr w:type="spellStart"/>
-      <w:r>
-        <w:t>Costantino</w:t>
-      </w:r>
-      <w:proofErr w:type="spellEnd"/>
-      <w:r>
-        <w:t xml:space="preserve"> VOLTA comment on récupère en SQL un champ vide car j’essayais de le récupérer avec WHERE XXX = </w:t>
-      </w:r>
-      <w:proofErr w:type="spellStart"/>
-      <w:r>
-        <w:t>null</w:t>
-      </w:r>
-      <w:proofErr w:type="spellEnd"/>
-      <w:r>
-        <w:t> ; mais rien n’était retourné, il m’a dit de remplacer le « = » par « </w:t>
-      </w:r>
-      <w:proofErr w:type="spellStart"/>
-      <w:r>
-        <w:t>is</w:t>
-      </w:r>
-      <w:proofErr w:type="spellEnd"/>
-      <w:r>
-        <w:t xml:space="preserve"> » et </w:t>
-      </w:r>
-      <w:r>
-        <w:t>ça</w:t>
-      </w:r>
-      <w:r>
-        <w:t xml:space="preserve"> fonctionne</w:t>
-      </w:r>
-      <w:r>
-        <w:t>.</w:t>
-      </w:r>
-    </w:p>
-    <w:p>
-      <w:r>
-        <w:t>14:15 : J’ai fini la fonctionnalité d’invitation, je prends la pause.</w:t>
-      </w:r>
-    </w:p>
-    <w:p>
-      <w:r>
-        <w:t>14:35 : Je reviens de pause et je vais continuer la fonctionnalité de gestion de groupes</w:t>
-      </w:r>
-    </w:p>
-    <w:p>
-      <w:r>
-        <w:t>15:25 : J’ai fini la création de groupes, je retourne sur la fonctionnalité d’afficher les informations de groupes</w:t>
-      </w:r>
-    </w:p>
-    <w:p>
-      <w:r>
-        <w:t>16:25 : J’ai fini les fonctionnalités basiques des groupes. Il me reste à sécuriser les groupes dans le sens d’empêcher un utilisateur de s’inviter lui-même ou d’inviter un de ses amis qui est déjà dans le groupe.</w:t>
-      </w:r>
-    </w:p>
-    <w:p>
-      <w:r>
-        <w:t>16:40 : Sauvegarde du projet</w:t>
-      </w:r>
-    </w:p>
+    <w:p/>
     <w:p>
       <w:pPr>
         <w:pStyle w:val="Titre3"/>
       </w:pPr>
       <w:r>
+        <w:t>Déroulement</w:t>
+      </w:r>
+    </w:p>
+    <w:p>
+      <w:r>
+        <w:t xml:space="preserve">07:30 :  </w:t>
+      </w:r>
+      <w:r>
+        <w:t xml:space="preserve">Je commence le travail de la gestion </w:t>
+      </w:r>
+      <w:r>
+        <w:t>des utilisateurs</w:t>
+      </w:r>
+      <w:r>
+        <w:t>.</w:t>
+      </w:r>
+      <w:r>
+        <w:t xml:space="preserve"> J</w:t>
+      </w:r>
+      <w:r>
+        <w:t>e commence par l’enregistrement</w:t>
+      </w:r>
+      <w:r>
+        <w:t>.</w:t>
+      </w:r>
+    </w:p>
+    <w:p>
+      <w:r>
+        <w:t xml:space="preserve">Je me demande de quelle manière je vais stocker le </w:t>
+      </w:r>
+      <w:proofErr w:type="spellStart"/>
+      <w:r>
+        <w:t>salt</w:t>
+      </w:r>
+      <w:proofErr w:type="spellEnd"/>
+      <w:r>
+        <w:t xml:space="preserve"> dans la base de donnée</w:t>
+      </w:r>
+    </w:p>
+    <w:p>
+      <w:r>
+        <w:t>08:30 :</w:t>
+      </w:r>
+      <w:r>
+        <w:t xml:space="preserve"> J’ai trouvé une manière sécurisée pour stocker le </w:t>
+      </w:r>
+      <w:proofErr w:type="spellStart"/>
+      <w:r>
+        <w:t>salt</w:t>
+      </w:r>
+      <w:proofErr w:type="spellEnd"/>
+      <w:r>
+        <w:t xml:space="preserve"> dans la base de donnée</w:t>
+      </w:r>
+      <w:r>
+        <w:t xml:space="preserve"> Je fini l’enregistrement. Je commence la connexion.</w:t>
+      </w:r>
+    </w:p>
+    <w:p>
+      <w:r>
+        <w:t>09:00 : Je fini la connexion. Je commence la modification de mot de passe de l’utilisateur.</w:t>
+      </w:r>
+    </w:p>
+    <w:p>
+      <w:r>
+        <w:t xml:space="preserve">09:20 : Mon camarade </w:t>
+      </w:r>
+      <w:proofErr w:type="spellStart"/>
+      <w:r>
+        <w:t>Yvelin</w:t>
+      </w:r>
+      <w:proofErr w:type="spellEnd"/>
+      <w:r>
+        <w:t xml:space="preserve"> RAY me demande les normes de nommages de base de donnée de l’école</w:t>
+      </w:r>
+      <w:r>
+        <w:t>.</w:t>
+      </w:r>
+    </w:p>
+    <w:p>
+      <w:r>
+        <w:t>09:25 : Je reprends mon travail.</w:t>
+      </w:r>
+    </w:p>
+    <w:p>
+      <w:r>
+        <w:t>09:35</w:t>
+      </w:r>
+      <w:r>
+        <w:t xml:space="preserve"> : Anthony me montre comment mettre un </w:t>
+      </w:r>
+      <w:proofErr w:type="spellStart"/>
+      <w:r>
+        <w:t>footer</w:t>
+      </w:r>
+      <w:proofErr w:type="spellEnd"/>
+      <w:r>
+        <w:t xml:space="preserve"> en bas de page</w:t>
+      </w:r>
+    </w:p>
+    <w:p>
+      <w:r>
+        <w:t xml:space="preserve">09:40 : Je </w:t>
+      </w:r>
+      <w:r>
+        <w:t>prends</w:t>
+      </w:r>
+      <w:r>
+        <w:t xml:space="preserve"> ma pause</w:t>
+      </w:r>
+    </w:p>
+    <w:p>
+      <w:r>
+        <w:t>10:05 : Je reprends la modification du profil utilisateur</w:t>
+      </w:r>
+      <w:r>
+        <w:t>.</w:t>
+      </w:r>
+    </w:p>
+    <w:p>
+      <w:r>
+        <w:t xml:space="preserve">10:30 : </w:t>
+      </w:r>
+      <w:proofErr w:type="spellStart"/>
+      <w:r>
+        <w:t>Costantino</w:t>
+      </w:r>
+      <w:proofErr w:type="spellEnd"/>
+      <w:r>
+        <w:t xml:space="preserve"> VOLTA m’a aidé à corriger des fautes de français sur le site</w:t>
+      </w:r>
+    </w:p>
+    <w:p>
+      <w:r>
+        <w:t>10:35 : J’ai fini la gestion utilisateur sur le site. Je vais avancer la documentation sur la partie de gestion utilisateur.</w:t>
+      </w:r>
+    </w:p>
+    <w:p>
+      <w:r>
+        <w:lastRenderedPageBreak/>
+        <w:t>11:35 : J’ai fini les fonctionnalités pour la gestion des utilisateurs,</w:t>
+      </w:r>
+      <w:r>
+        <w:t xml:space="preserve"> Je </w:t>
+      </w:r>
+      <w:r>
+        <w:t>fais</w:t>
+      </w:r>
+      <w:r>
+        <w:t xml:space="preserve"> une sauvegarde et </w:t>
+      </w:r>
+      <w:r>
+        <w:t>je prends ma pause</w:t>
+      </w:r>
+    </w:p>
+    <w:p>
+      <w:r>
+        <w:t>12:40 : J’ai fini ma pause, je reprends le travail et je commence à travailler sur les groupes.</w:t>
+      </w:r>
+    </w:p>
+    <w:p>
+      <w:r>
+        <w:t xml:space="preserve">13:27 : Je demande à </w:t>
+      </w:r>
+      <w:proofErr w:type="spellStart"/>
+      <w:r>
+        <w:t>Costantino</w:t>
+      </w:r>
+      <w:proofErr w:type="spellEnd"/>
+      <w:r>
+        <w:t xml:space="preserve"> VOLTA comment on récupère en SQL un champ vide car j’essayais de le récupérer avec WHERE XXX = </w:t>
+      </w:r>
+      <w:proofErr w:type="spellStart"/>
+      <w:r>
+        <w:t>null</w:t>
+      </w:r>
+      <w:proofErr w:type="spellEnd"/>
+      <w:r>
+        <w:t> ; mais rien n’était retourné, il m’a dit de remplacer le « = » par « </w:t>
+      </w:r>
+      <w:proofErr w:type="spellStart"/>
+      <w:r>
+        <w:t>is</w:t>
+      </w:r>
+      <w:proofErr w:type="spellEnd"/>
+      <w:r>
+        <w:t xml:space="preserve"> » et </w:t>
+      </w:r>
+      <w:r>
+        <w:t>ça</w:t>
+      </w:r>
+      <w:r>
+        <w:t xml:space="preserve"> fonctionne</w:t>
+      </w:r>
+      <w:r>
+        <w:t>.</w:t>
+      </w:r>
+    </w:p>
+    <w:p>
+      <w:r>
+        <w:t>14:15 : J’ai fini la fonctionnalité d’invitation, je prends la pause.</w:t>
+      </w:r>
+    </w:p>
+    <w:p>
+      <w:r>
+        <w:t>14:35 : Je reviens de pause et je vais continuer la fonctionnalité de gestion de groupes</w:t>
+      </w:r>
+    </w:p>
+    <w:p>
+      <w:r>
+        <w:t>15:25 : J’ai fini la création de groupes, je retourne sur la fonctionnalité d’afficher les informations de groupes</w:t>
+      </w:r>
+    </w:p>
+    <w:p>
+      <w:r>
+        <w:t>16:25 : J’ai fini les fonctionnalités basiques des groupes. Il me reste à sécuriser les groupes dans le sens d’empêcher un utilisateur de s’inviter lui-même ou d’inviter un de ses amis qui est déjà dans le groupe.</w:t>
+      </w:r>
+    </w:p>
+    <w:p>
+      <w:r>
+        <w:t>16:40 : Sauvegarde du projet</w:t>
+      </w:r>
+    </w:p>
+    <w:p>
+      <w:pPr>
+        <w:pStyle w:val="Titre3"/>
+      </w:pPr>
+      <w:r>
         <w:t>Bilan</w:t>
       </w:r>
     </w:p>
@@ -795,105 +804,113 @@
     </w:p>
     <w:p/>
     <w:p>
-      <w:r>
-        <w:t>07:30 : Début de la journée, je vais reprendre le travail sur les groupes à l’endroit où je l’avais laissé hier.</w:t>
-      </w:r>
-    </w:p>
-    <w:p>
-      <w:r>
-        <w:t>08:14 :</w:t>
-      </w:r>
-      <w:r>
-        <w:t xml:space="preserve"> </w:t>
-      </w:r>
-      <w:r>
-        <w:t xml:space="preserve">Mon camarade </w:t>
-      </w:r>
-      <w:proofErr w:type="spellStart"/>
-      <w:r>
-        <w:t>Yvelin</w:t>
-      </w:r>
-      <w:proofErr w:type="spellEnd"/>
-      <w:r>
-        <w:t xml:space="preserve"> RAY me demande de l’aide dans une requête SQL.</w:t>
-      </w:r>
-    </w:p>
-    <w:p>
-      <w:r>
-        <w:t>08:48 : Mon camarade Maxime Rohmer me demande de l’aide dans une requête SQL.</w:t>
-      </w:r>
-    </w:p>
-    <w:p>
-      <w:r>
-        <w:t>09:40 : J’ai fini la gestion des groupes, je prends ma pause</w:t>
-      </w:r>
-    </w:p>
-    <w:p>
-      <w:r>
-        <w:t xml:space="preserve">10:05 : Reprise du travail. Je vais avancer </w:t>
-      </w:r>
-      <w:r>
-        <w:t>la documentation</w:t>
-      </w:r>
-      <w:r>
-        <w:t xml:space="preserve"> sur les groupes des utilisateurs</w:t>
-      </w:r>
-    </w:p>
-    <w:p>
-      <w:r>
-        <w:t xml:space="preserve">11:35 : </w:t>
-      </w:r>
-      <w:r>
-        <w:t>F</w:t>
-      </w:r>
-      <w:r>
-        <w:t>in du design de la page principale. Je sauvegarde et je vais manger.</w:t>
-      </w:r>
-    </w:p>
-    <w:p>
-      <w:r>
-        <w:t>12:40 : Fin de la pause. Après discussion, je vais garder ma méthode de login « spéciale » mais mieux la détailler</w:t>
-      </w:r>
-      <w:r>
-        <w:t>.</w:t>
-      </w:r>
-    </w:p>
-    <w:p>
-      <w:r>
-        <w:t>12:55 : Je commence à faire l’affichage du carnet de vol</w:t>
-      </w:r>
-    </w:p>
-    <w:p>
-      <w:r>
-        <w:t>14:05 : Mon camarade Mustafa me demande de l’aide avec une requête SQL.</w:t>
-      </w:r>
-    </w:p>
-    <w:p>
-      <w:r>
-        <w:t>14:15 : Je suis en cours de réalisation de l’affichage des vols. C’est aussi la pause. Je prends donc la pause.</w:t>
-      </w:r>
-    </w:p>
-    <w:p>
-      <w:r>
-        <w:t>14:35 : Fin de la pause, je retourne faire les affichages de vols</w:t>
-      </w:r>
-    </w:p>
-    <w:p>
-      <w:r>
-        <w:lastRenderedPageBreak/>
-        <w:t>16:35 : J’ai enfin fini l’affichage des vols pour les groupes et utilisateurs.</w:t>
-      </w:r>
-    </w:p>
-    <w:p>
-      <w:r>
-        <w:t>16:40 : Sauvegarde des fichiers</w:t>
-      </w:r>
-    </w:p>
-    <w:p>
       <w:pPr>
         <w:pStyle w:val="Titre3"/>
       </w:pPr>
       <w:r>
+        <w:t>Déroulement</w:t>
+      </w:r>
+    </w:p>
+    <w:p>
+      <w:r>
+        <w:t>07:30 : Début de la journée, je vais reprendre le travail sur les groupes à l’endroit où je l’avais laissé hier.</w:t>
+      </w:r>
+    </w:p>
+    <w:p>
+      <w:r>
+        <w:t>08:14 :</w:t>
+      </w:r>
+      <w:r>
+        <w:t xml:space="preserve"> </w:t>
+      </w:r>
+      <w:r>
+        <w:t xml:space="preserve">Mon camarade </w:t>
+      </w:r>
+      <w:proofErr w:type="spellStart"/>
+      <w:r>
+        <w:t>Yvelin</w:t>
+      </w:r>
+      <w:proofErr w:type="spellEnd"/>
+      <w:r>
+        <w:t xml:space="preserve"> RAY me demande de l’aide dans une requête SQL.</w:t>
+      </w:r>
+    </w:p>
+    <w:p>
+      <w:r>
+        <w:t>08:48 : Mon camarade Maxime Rohmer me demande de l’aide dans une requête SQL.</w:t>
+      </w:r>
+    </w:p>
+    <w:p>
+      <w:r>
+        <w:t>09:40 : J’ai fini la gestion des groupes, je prends ma pause</w:t>
+      </w:r>
+    </w:p>
+    <w:p>
+      <w:r>
+        <w:t xml:space="preserve">10:05 : Reprise du travail. Je vais avancer </w:t>
+      </w:r>
+      <w:r>
+        <w:t>la documentation</w:t>
+      </w:r>
+      <w:r>
+        <w:t xml:space="preserve"> sur les groupes des utilisateurs</w:t>
+      </w:r>
+    </w:p>
+    <w:p>
+      <w:r>
+        <w:t xml:space="preserve">11:35 : </w:t>
+      </w:r>
+      <w:r>
+        <w:t>F</w:t>
+      </w:r>
+      <w:r>
+        <w:t>in du design de la page principale. Je sauvegarde et je vais manger.</w:t>
+      </w:r>
+    </w:p>
+    <w:p>
+      <w:r>
+        <w:t>12:40 : Fin de la pause. Après discussion, je vais garder ma méthode de login « spéciale » mais mieux la détailler</w:t>
+      </w:r>
+      <w:r>
+        <w:t>.</w:t>
+      </w:r>
+    </w:p>
+    <w:p>
+      <w:r>
+        <w:t>12:55 : Je commence à faire l’affichage du carnet de vol</w:t>
+      </w:r>
+    </w:p>
+    <w:p>
+      <w:r>
+        <w:lastRenderedPageBreak/>
+        <w:t>14:05 : Mon camarade Mustafa me demande de l’aide avec une requête SQL.</w:t>
+      </w:r>
+    </w:p>
+    <w:p>
+      <w:r>
+        <w:t>14:15 : Je suis en cours de réalisation de l’affichage des vols. C’est aussi la pause. Je prends donc la pause.</w:t>
+      </w:r>
+    </w:p>
+    <w:p>
+      <w:r>
+        <w:t>14:35 : Fin de la pause, je retourne faire les affichages de vols</w:t>
+      </w:r>
+    </w:p>
+    <w:p>
+      <w:r>
+        <w:t>16:35 : J’ai enfin fini l’affichage des vols pour les groupes et utilisateurs.</w:t>
+      </w:r>
+    </w:p>
+    <w:p>
+      <w:r>
+        <w:t>16:40 : Sauvegarde des fichiers</w:t>
+      </w:r>
+    </w:p>
+    <w:p>
+      <w:pPr>
+        <w:pStyle w:val="Titre3"/>
+      </w:pPr>
+      <w:r>
         <w:t>Bilan</w:t>
       </w:r>
     </w:p>
@@ -933,170 +950,7 @@
     </w:p>
     <w:p>
       <w:r>
-        <w:t xml:space="preserve">Aujourd’hui est le </w:t>
-      </w:r>
-      <w:r>
-        <w:t>quatrième</w:t>
-      </w:r>
-      <w:r>
-        <w:t xml:space="preserve"> jour du TPI, je vais m’occuper de la gestion </w:t>
-      </w:r>
-      <w:r>
-        <w:t>du carnet de vol</w:t>
-      </w:r>
-      <w:r>
-        <w:t>.</w:t>
-      </w:r>
-    </w:p>
-    <w:p/>
-    <w:p>
-      <w:r>
-        <w:t>07:30 : Arrivée en classe et mise en route du travail. Je vais commencer par l’ajout de vol</w:t>
-      </w:r>
-    </w:p>
-    <w:p>
-      <w:r>
-        <w:t xml:space="preserve">08:20 : </w:t>
-      </w:r>
-      <w:proofErr w:type="spellStart"/>
-      <w:r>
-        <w:t>Yvelin</w:t>
-      </w:r>
-      <w:proofErr w:type="spellEnd"/>
-      <w:r>
-        <w:t xml:space="preserve"> me demande de l’aide pour une redirection en </w:t>
-      </w:r>
-      <w:proofErr w:type="spellStart"/>
-      <w:r>
-        <w:t>php</w:t>
-      </w:r>
-      <w:proofErr w:type="spellEnd"/>
-    </w:p>
-    <w:p>
-      <w:r>
-        <w:t>09:40: Début de la pause. L’ajout de vol prend plus de temps que prévus mais sa vas rentrer dans la journée.</w:t>
-      </w:r>
-    </w:p>
-    <w:p>
-      <w:r>
-        <w:t>10:05 : Fin de la pause, je vais continuer la fonctionnalité d’ajout de vol</w:t>
-      </w:r>
-    </w:p>
-    <w:p>
-      <w:r>
-        <w:t>11:00 : J’ai fini la fonctionnalité d’ajout de vols.</w:t>
-      </w:r>
-      <w:r>
-        <w:t xml:space="preserve"> Je vais commencer l’affichage détailler des vols</w:t>
-      </w:r>
-    </w:p>
-    <w:p>
-      <w:r>
-        <w:t>11:40 :</w:t>
-      </w:r>
-      <w:r>
-        <w:t xml:space="preserve"> </w:t>
-      </w:r>
-      <w:r>
-        <w:t>Pause de midi, je sauvegarde</w:t>
-      </w:r>
-    </w:p>
-    <w:p>
-      <w:r>
-        <w:t xml:space="preserve">12:40: </w:t>
-      </w:r>
-      <w:proofErr w:type="spellStart"/>
-      <w:r>
-        <w:t>Yvelin</w:t>
-      </w:r>
-      <w:proofErr w:type="spellEnd"/>
-      <w:r>
-        <w:t xml:space="preserve"> me demande de l’aide pour du </w:t>
-      </w:r>
-      <w:proofErr w:type="spellStart"/>
-      <w:r>
-        <w:t>debug</w:t>
-      </w:r>
-      <w:proofErr w:type="spellEnd"/>
-    </w:p>
-    <w:p>
-      <w:r>
-        <w:t>13:00 : reprise du travail</w:t>
-      </w:r>
-    </w:p>
-    <w:p>
-      <w:r>
-        <w:t xml:space="preserve">13:05 : </w:t>
-      </w:r>
-      <w:r>
-        <w:t>D</w:t>
-      </w:r>
-      <w:r>
-        <w:t xml:space="preserve">iscussion </w:t>
-      </w:r>
-      <w:r>
-        <w:t>sur l’aviation</w:t>
-      </w:r>
-      <w:r>
-        <w:t xml:space="preserve"> avec </w:t>
-      </w:r>
-      <w:proofErr w:type="spellStart"/>
-      <w:proofErr w:type="gramStart"/>
-      <w:r>
-        <w:t>M.Beney</w:t>
-      </w:r>
-      <w:proofErr w:type="spellEnd"/>
-      <w:proofErr w:type="gramEnd"/>
-    </w:p>
-    <w:p>
-      <w:r>
-        <w:t>13:55 : Fin de la discussion sur l’aviation</w:t>
-      </w:r>
-      <w:r>
-        <w:t>. Reprise du travail</w:t>
-      </w:r>
-    </w:p>
-    <w:p>
-      <w:r>
-        <w:t xml:space="preserve">14:00: </w:t>
-      </w:r>
-      <w:proofErr w:type="spellStart"/>
-      <w:r>
-        <w:t>Yvelin</w:t>
-      </w:r>
-      <w:proofErr w:type="spellEnd"/>
-      <w:r>
-        <w:t xml:space="preserve"> me demande de l’aide pour l’</w:t>
-      </w:r>
-      <w:proofErr w:type="spellStart"/>
-      <w:r>
-        <w:t>upload</w:t>
-      </w:r>
-      <w:proofErr w:type="spellEnd"/>
-    </w:p>
-    <w:p>
-      <w:r>
-        <w:t>14:13 : Sans succès pour l’</w:t>
-      </w:r>
-      <w:proofErr w:type="spellStart"/>
-      <w:r>
-        <w:t>upload</w:t>
-      </w:r>
-      <w:proofErr w:type="spellEnd"/>
-    </w:p>
-    <w:p>
-      <w:r>
-        <w:t>14:35 : Fin de la pause, reprise du travail</w:t>
-      </w:r>
-    </w:p>
-    <w:p>
-      <w:r>
-        <w:t>14:55 : Fin des détails des vols. Je commence la modification des vols</w:t>
-      </w:r>
-    </w:p>
-    <w:p>
-      <w:r>
-        <w:t>16:40 : Je fini la modification. Fin de journée donc sauvegarde.</w:t>
+        <w:t>Aujourd’hui est le quatrième jour du TPI, je vais m’occuper de la gestion du carnet de vol.</w:t>
       </w:r>
     </w:p>
     <w:p/>
@@ -1105,6 +959,160 @@
         <w:pStyle w:val="Titre3"/>
       </w:pPr>
       <w:r>
+        <w:t>Déroulement</w:t>
+      </w:r>
+    </w:p>
+    <w:p>
+      <w:r>
+        <w:t>07:30 : Arrivée en classe et mise en route du travail. Je vais commencer par l’ajout de vol</w:t>
+      </w:r>
+    </w:p>
+    <w:p>
+      <w:r>
+        <w:t xml:space="preserve">08:20 : </w:t>
+      </w:r>
+      <w:proofErr w:type="spellStart"/>
+      <w:r>
+        <w:t>Yvelin</w:t>
+      </w:r>
+      <w:proofErr w:type="spellEnd"/>
+      <w:r>
+        <w:t xml:space="preserve"> me demande de l’aide pour une redirection en </w:t>
+      </w:r>
+      <w:proofErr w:type="spellStart"/>
+      <w:r>
+        <w:t>php</w:t>
+      </w:r>
+      <w:proofErr w:type="spellEnd"/>
+    </w:p>
+    <w:p>
+      <w:r>
+        <w:t>09:40: Début de la pause. L’ajout de vol prend plus de temps que prévus mais sa vas rentrer dans la journée.</w:t>
+      </w:r>
+    </w:p>
+    <w:p>
+      <w:r>
+        <w:t>10:05 : Fin de la pause, je vais continuer la fonctionnalité d’ajout de vol</w:t>
+      </w:r>
+    </w:p>
+    <w:p>
+      <w:r>
+        <w:t>11:00 : J’ai fini la fonctionnalité d’ajout de vols.</w:t>
+      </w:r>
+      <w:r>
+        <w:t xml:space="preserve"> Je vais commencer l’affichage détailler des vols</w:t>
+      </w:r>
+    </w:p>
+    <w:p>
+      <w:r>
+        <w:t>11:40 :</w:t>
+      </w:r>
+      <w:r>
+        <w:t xml:space="preserve"> </w:t>
+      </w:r>
+      <w:r>
+        <w:t>Pause de midi, je sauvegarde</w:t>
+      </w:r>
+    </w:p>
+    <w:p>
+      <w:r>
+        <w:t xml:space="preserve">12:40: </w:t>
+      </w:r>
+      <w:proofErr w:type="spellStart"/>
+      <w:r>
+        <w:t>Yvelin</w:t>
+      </w:r>
+      <w:proofErr w:type="spellEnd"/>
+      <w:r>
+        <w:t xml:space="preserve"> me demande de l’aide pour du </w:t>
+      </w:r>
+      <w:proofErr w:type="spellStart"/>
+      <w:r>
+        <w:t>debug</w:t>
+      </w:r>
+      <w:proofErr w:type="spellEnd"/>
+    </w:p>
+    <w:p>
+      <w:r>
+        <w:t>13:00 : reprise du travail</w:t>
+      </w:r>
+    </w:p>
+    <w:p>
+      <w:r>
+        <w:t xml:space="preserve">13:05 : </w:t>
+      </w:r>
+      <w:r>
+        <w:t>Discussion sur l’aviation</w:t>
+      </w:r>
+      <w:r>
+        <w:t xml:space="preserve"> avec </w:t>
+      </w:r>
+      <w:proofErr w:type="spellStart"/>
+      <w:proofErr w:type="gramStart"/>
+      <w:r>
+        <w:t>M.Beney</w:t>
+      </w:r>
+      <w:proofErr w:type="spellEnd"/>
+      <w:proofErr w:type="gramEnd"/>
+    </w:p>
+    <w:p>
+      <w:r>
+        <w:t>13:55 : Fin de la discussion sur l’aviation</w:t>
+      </w:r>
+      <w:r>
+        <w:t>. Reprise du travail</w:t>
+      </w:r>
+    </w:p>
+    <w:p>
+      <w:r>
+        <w:t xml:space="preserve">14:00: </w:t>
+      </w:r>
+      <w:proofErr w:type="spellStart"/>
+      <w:r>
+        <w:t>Yvelin</w:t>
+      </w:r>
+      <w:proofErr w:type="spellEnd"/>
+      <w:r>
+        <w:t xml:space="preserve"> me demande de l’aide pour l’</w:t>
+      </w:r>
+      <w:proofErr w:type="spellStart"/>
+      <w:r>
+        <w:t>upload</w:t>
+      </w:r>
+      <w:proofErr w:type="spellEnd"/>
+    </w:p>
+    <w:p>
+      <w:r>
+        <w:t>14:13 : Sans succès pour l’</w:t>
+      </w:r>
+      <w:proofErr w:type="spellStart"/>
+      <w:r>
+        <w:t>upload</w:t>
+      </w:r>
+      <w:proofErr w:type="spellEnd"/>
+    </w:p>
+    <w:p>
+      <w:r>
+        <w:t>14:35 : Fin de la pause, reprise du travail</w:t>
+      </w:r>
+    </w:p>
+    <w:p>
+      <w:r>
+        <w:t>14:55 : Fin des détails des vols. Je commence la modification des vols</w:t>
+      </w:r>
+    </w:p>
+    <w:p>
+      <w:r>
+        <w:t>16:40 : Je fini la modification. Fin de journée donc sauvegarde.</w:t>
+      </w:r>
+    </w:p>
+    <w:p/>
+    <w:p>
+      <w:pPr>
+        <w:pStyle w:val="Titre3"/>
+      </w:pPr>
+      <w:r>
+        <w:lastRenderedPageBreak/>
         <w:t>Bilan</w:t>
       </w:r>
     </w:p>
@@ -1135,11 +1143,149 @@
       </w:r>
       <w:r>
         <w:t xml:space="preserve"> assurer mon travail avant d’aider mes camarades.</w:t>
+      </w:r>
+    </w:p>
+    <w:p/>
+    <w:p/>
+    <w:p>
+      <w:pPr>
+        <w:pStyle w:val="Titre2"/>
+      </w:pPr>
+      <w:r>
+        <w:t>J4 Vendredi 07 mai 2021</w:t>
+      </w:r>
+    </w:p>
+    <w:p>
+      <w:pPr>
+        <w:pStyle w:val="Titre3"/>
+      </w:pPr>
+      <w:r>
+        <w:t>Objectifs</w:t>
+      </w:r>
+    </w:p>
+    <w:p>
+      <w:r>
+        <w:t>Mon objectif de la matinée est de permettre à l’utilisateur connecté de télécharger son carnet de vol en .</w:t>
+      </w:r>
+      <w:proofErr w:type="spellStart"/>
+      <w:r>
+        <w:t>pdf</w:t>
+      </w:r>
+      <w:proofErr w:type="spellEnd"/>
+      <w:r>
+        <w:t>. J’ai également une visite virtuelle des experts.</w:t>
+      </w:r>
+    </w:p>
+    <w:p/>
+    <w:p>
+      <w:pPr>
+        <w:pStyle w:val="Titre3"/>
+      </w:pPr>
+      <w:r>
+        <w:t>Déroulement</w:t>
+      </w:r>
+    </w:p>
+    <w:p>
+      <w:r>
+        <w:t xml:space="preserve">07:30 : Je commence à travailler sur la fonctionnalité de téléchargement de </w:t>
+      </w:r>
+      <w:r>
+        <w:t>PDF</w:t>
+      </w:r>
+      <w:r>
+        <w:t>.</w:t>
+      </w:r>
+    </w:p>
+    <w:p>
+      <w:r>
+        <w:t>09:00 : Visite virtuelle des experts. Points abordé : Avancement du travail, points bloquants, journal de bord, documentation, organisation avec le maître de suivi. Je dois envoyer le journal de bord</w:t>
+      </w:r>
+      <w:r>
+        <w:t xml:space="preserve"> </w:t>
+      </w:r>
+      <w:r>
+        <w:t>au format PDF</w:t>
+      </w:r>
+      <w:r>
+        <w:t xml:space="preserve"> le mardi 11 mai 2021 aux experts.</w:t>
+      </w:r>
+    </w:p>
+    <w:p>
+      <w:r>
+        <w:t xml:space="preserve">09:15 : Reprise du travail avec </w:t>
+      </w:r>
+      <w:r>
+        <w:t>le téléchargement</w:t>
+      </w:r>
+      <w:r>
+        <w:t xml:space="preserve"> des données au format PDF.</w:t>
+      </w:r>
+    </w:p>
+    <w:p>
+      <w:r>
+        <w:t xml:space="preserve">09:40 : Fin de la génération de </w:t>
+      </w:r>
+      <w:proofErr w:type="spellStart"/>
+      <w:r>
+        <w:t>pdf</w:t>
+      </w:r>
+      <w:proofErr w:type="spellEnd"/>
+      <w:r>
+        <w:t>. Je prends la pause et après la pause je reprendrais le travail en m’occupant du téléchargement csv</w:t>
+      </w:r>
+      <w:r>
+        <w:t>.</w:t>
+      </w:r>
+    </w:p>
+    <w:p>
+      <w:r>
+        <w:t xml:space="preserve">10:05 : Discussion avec </w:t>
+      </w:r>
+      <w:proofErr w:type="spellStart"/>
+      <w:proofErr w:type="gramStart"/>
+      <w:r>
+        <w:t>M.Mathieu</w:t>
+      </w:r>
+      <w:proofErr w:type="spellEnd"/>
+      <w:proofErr w:type="gramEnd"/>
+      <w:r>
+        <w:t xml:space="preserve"> sur la base de donnée et l’avancement général du projet.</w:t>
+      </w:r>
+    </w:p>
+    <w:p>
+      <w:r>
+        <w:t xml:space="preserve">10:17 : Je </w:t>
+      </w:r>
+      <w:r>
+        <w:t>reprends</w:t>
+      </w:r>
+      <w:r>
+        <w:t xml:space="preserve"> le travail et je vais commencer par améliorer la documentation</w:t>
+      </w:r>
+      <w:r>
+        <w:t>.</w:t>
+      </w:r>
+    </w:p>
+    <w:p>
+      <w:r>
+        <w:t>10:38 : En lisant la documentation, un point simple me dérange dans les tests. Il me manque un message d’erreur pour la création de groupe. Je vais faire sa maintenant avant de continuer la documentation.</w:t>
+      </w:r>
+    </w:p>
+    <w:p>
+      <w:r>
+        <w:t>10:40 : J’ai fini le message d’erreur, je retourne travailler sur la documentation</w:t>
+      </w:r>
+      <w:r>
+        <w:t>.</w:t>
+      </w:r>
+    </w:p>
+    <w:p>
+      <w:r>
+        <w:t>10:45 : J’ai fini la documentation pour aujourd’hui. Je vais améliorer le carnet de vol en ajoutant le total des heures de vol.</w:t>
       </w:r>
       <w:bookmarkStart w:id="0" w:name="_GoBack"/>
       <w:bookmarkEnd w:id="0"/>
     </w:p>
-    <w:p/>
     <w:sectPr>
       <w:headerReference w:type="default" r:id="rId7"/>
       <w:footerReference w:type="default" r:id="rId8"/>
@@ -1244,7 +1390,7 @@
         <w:szCs w:val="24"/>
         <w:lang w:val="fr-FR"/>
       </w:rPr>
-      <w:t>4</w:t>
+      <w:t>5</w:t>
     </w:r>
     <w:r>
       <w:rPr>
@@ -1295,7 +1441,7 @@
         <w:szCs w:val="24"/>
         <w:lang w:val="fr-FR"/>
       </w:rPr>
-      <w:t>4</w:t>
+      <w:t>5</w:t>
     </w:r>
     <w:r>
       <w:rPr>
@@ -1753,7 +1899,7 @@
   <w:style w:type="paragraph" w:default="1" w:styleId="Normal">
     <w:name w:val="Normal"/>
     <w:qFormat/>
-    <w:rsid w:val="00657232"/>
+    <w:rsid w:val="000B2F3E"/>
   </w:style>
   <w:style w:type="paragraph" w:styleId="Titre1">
     <w:name w:val="heading 1"/>

</xml_diff>

<commit_message>
modification du pdf pour ajouter les heures totales
</commit_message>
<xml_diff>
--- a/doc/2021TPI_BG_JdB.docx
+++ b/doc/2021TPI_BG_JdB.docx
@@ -765,7 +765,13 @@
     </w:p>
     <w:p>
       <w:r>
-        <w:t>Cette deuxième journée s’est bien passée et m’as permis de bien débuter le développement. Je me suis rendu compte de quelques erreurs de ma part dans mon planning (surestimé quelques taches et oublié le congé + la demi-journée d’armée) Mais appart ça, je suis satisfait de mon travail et de ma journée en général.</w:t>
+        <w:t xml:space="preserve">Cette deuxième journée s’est bien passée et m’as permis de bien débuter le développement. Je me suis rendu compte de quelques erreurs de ma part dans mon planning (surestimé quelques taches et oublié le congé + la demi-journée d’armée) Mais </w:t>
+      </w:r>
+      <w:r>
+        <w:t xml:space="preserve">à </w:t>
+      </w:r>
+      <w:r>
+        <w:t>part ça, je suis satisfait de mon travail et de ma journée en général.</w:t>
       </w:r>
     </w:p>
     <w:p/>
@@ -928,7 +934,10 @@
         <w:t xml:space="preserve"> Mais</w:t>
       </w:r>
       <w:r>
-        <w:t xml:space="preserve"> appart ça, je suis satisfait de mon travail et de ma journée en général.</w:t>
+        <w:t xml:space="preserve"> à </w:t>
+      </w:r>
+      <w:r>
+        <w:t>part ça, je suis satisfait de mon travail et de ma journée en général.</w:t>
       </w:r>
     </w:p>
     <w:p/>
@@ -1201,87 +1210,142 @@
         <w:t>09:00 : Visite virtuelle des experts. Points abordé : Avancement du travail, points bloquants, journal de bord, documentation, organisation avec le maître de suivi. Je dois envoyer le journal de bord</w:t>
       </w:r>
       <w:r>
+        <w:t xml:space="preserve"> au format PDF</w:t>
+      </w:r>
+      <w:r>
+        <w:t xml:space="preserve"> le mardi 11 mai 2021 aux experts.</w:t>
+      </w:r>
+    </w:p>
+    <w:p>
+      <w:r>
+        <w:t xml:space="preserve">09:15 : Reprise du travail avec </w:t>
+      </w:r>
+      <w:r>
+        <w:t>le téléchargement</w:t>
+      </w:r>
+      <w:r>
+        <w:t xml:space="preserve"> des données au format PDF.</w:t>
+      </w:r>
+    </w:p>
+    <w:p>
+      <w:r>
+        <w:t xml:space="preserve">09:40 : Fin de la génération de </w:t>
+      </w:r>
+      <w:r>
+        <w:t>PDF</w:t>
+      </w:r>
+      <w:r>
+        <w:t>. Je prends la pause et après la pause je reprendrais le travail en m’occupant du téléchargement csv</w:t>
+      </w:r>
+      <w:r>
+        <w:t>.</w:t>
+      </w:r>
+    </w:p>
+    <w:p>
+      <w:r>
+        <w:t xml:space="preserve">10:05 : Discussion avec </w:t>
+      </w:r>
+      <w:proofErr w:type="spellStart"/>
+      <w:proofErr w:type="gramStart"/>
+      <w:r>
+        <w:t>M.Mathieu</w:t>
+      </w:r>
+      <w:proofErr w:type="spellEnd"/>
+      <w:proofErr w:type="gramEnd"/>
+      <w:r>
+        <w:t xml:space="preserve"> sur la base de donnée et l’avancement général du projet.</w:t>
+      </w:r>
+    </w:p>
+    <w:p>
+      <w:r>
+        <w:t xml:space="preserve">10:17 : Je </w:t>
+      </w:r>
+      <w:r>
+        <w:t>reprends</w:t>
+      </w:r>
+      <w:r>
+        <w:t xml:space="preserve"> le travail et je vais commencer par améliorer la documentation</w:t>
+      </w:r>
+      <w:r>
+        <w:t>.</w:t>
+      </w:r>
+    </w:p>
+    <w:p>
+      <w:r>
+        <w:t>10:38 : En lisant la documentation, un point simple me dérange dans les tests. Il me manque un message d’erreur pour la création de groupe. Je vais faire sa maintenant avant de continuer la documentation.</w:t>
+      </w:r>
+    </w:p>
+    <w:p>
+      <w:r>
+        <w:t>10:40 : J’ai fini le message d’erreur, je retourne travailler sur la documentation</w:t>
+      </w:r>
+      <w:r>
+        <w:t>.</w:t>
+      </w:r>
+    </w:p>
+    <w:p>
+      <w:r>
+        <w:t>10:45 : J’ai fini la documentation pour aujourd’hui. Je vais améliorer le carnet de vol en ajoutant le total des heures de vol.</w:t>
+      </w:r>
+    </w:p>
+    <w:p>
+      <w:r>
+        <w:t xml:space="preserve">11:13 : J’ai fini le total des heures de vol. Cela m’a pris plus de temps que prévus. J’ai galérer sur l’algorithme pour convertir des minutes en heures et ensuite retirer les heures des minutes (sa a beaux être simple, je n’ai pas pensé à la bonne manière d’y faire tout de suite). Je vais donc m’attaquer à modifier légèrement le </w:t>
+      </w:r>
+      <w:r>
+        <w:t>PDF</w:t>
+      </w:r>
+      <w:r>
         <w:t xml:space="preserve"> </w:t>
       </w:r>
       <w:r>
-        <w:t>au format PDF</w:t>
-      </w:r>
-      <w:r>
-        <w:t xml:space="preserve"> le mardi 11 mai 2021 aux experts.</w:t>
-      </w:r>
-    </w:p>
-    <w:p>
-      <w:r>
-        <w:t xml:space="preserve">09:15 : Reprise du travail avec </w:t>
-      </w:r>
-      <w:r>
-        <w:t>le téléchargement</w:t>
-      </w:r>
-      <w:r>
-        <w:t xml:space="preserve"> des données au format PDF.</w:t>
-      </w:r>
-    </w:p>
-    <w:p>
-      <w:r>
-        <w:t xml:space="preserve">09:40 : Fin de la génération de </w:t>
-      </w:r>
-      <w:proofErr w:type="spellStart"/>
-      <w:r>
-        <w:t>pdf</w:t>
-      </w:r>
-      <w:proofErr w:type="spellEnd"/>
-      <w:r>
-        <w:t>. Je prends la pause et après la pause je reprendrais le travail en m’occupant du téléchargement csv</w:t>
-      </w:r>
-      <w:r>
-        <w:t>.</w:t>
-      </w:r>
-    </w:p>
-    <w:p>
-      <w:r>
-        <w:t xml:space="preserve">10:05 : Discussion avec </w:t>
-      </w:r>
-      <w:proofErr w:type="spellStart"/>
-      <w:proofErr w:type="gramStart"/>
-      <w:r>
-        <w:t>M.Mathieu</w:t>
-      </w:r>
-      <w:proofErr w:type="spellEnd"/>
-      <w:proofErr w:type="gramEnd"/>
-      <w:r>
-        <w:t xml:space="preserve"> sur la base de donnée et l’avancement général du projet.</w:t>
-      </w:r>
-    </w:p>
-    <w:p>
-      <w:r>
-        <w:t xml:space="preserve">10:17 : Je </w:t>
-      </w:r>
-      <w:r>
-        <w:t>reprends</w:t>
-      </w:r>
-      <w:r>
-        <w:t xml:space="preserve"> le travail et je vais commencer par améliorer la documentation</w:t>
-      </w:r>
-      <w:r>
-        <w:t>.</w:t>
-      </w:r>
-    </w:p>
-    <w:p>
-      <w:r>
-        <w:t>10:38 : En lisant la documentation, un point simple me dérange dans les tests. Il me manque un message d’erreur pour la création de groupe. Je vais faire sa maintenant avant de continuer la documentation.</w:t>
-      </w:r>
-    </w:p>
-    <w:p>
-      <w:r>
-        <w:t>10:40 : J’ai fini le message d’erreur, je retourne travailler sur la documentation</w:t>
-      </w:r>
-      <w:r>
-        <w:t>.</w:t>
-      </w:r>
-    </w:p>
-    <w:p>
-      <w:r>
-        <w:t>10:45 : J’ai fini la documentation pour aujourd’hui. Je vais améliorer le carnet de vol en ajoutant le total des heures de vol.</w:t>
+        <w:t>pour mettre la date et l’heure à laquelle il a été généré.</w:t>
+      </w:r>
+    </w:p>
+    <w:p>
+      <w:r>
+        <w:t xml:space="preserve">11:35 : J’ai fini la modification du </w:t>
+      </w:r>
+      <w:r>
+        <w:t>PDF</w:t>
+      </w:r>
+      <w:r>
+        <w:t xml:space="preserve"> </w:t>
+      </w:r>
+      <w:r>
+        <w:t>pour mettre la date et l’heure et j’ai également ajouté le total d’heures de vol au PDF.</w:t>
+      </w:r>
+      <w:r>
+        <w:t xml:space="preserve"> Fin de la matinée et donc sauvegarde.</w:t>
+      </w:r>
+    </w:p>
+    <w:p/>
+    <w:p>
+      <w:pPr>
+        <w:pStyle w:val="Titre3"/>
+      </w:pPr>
+      <w:r>
+        <w:t>Bilan</w:t>
+      </w:r>
+    </w:p>
+    <w:p>
+      <w:r>
+        <w:t xml:space="preserve">Cette </w:t>
+      </w:r>
+      <w:r>
+        <w:t>quatrième</w:t>
+      </w:r>
+      <w:r>
+        <w:t xml:space="preserve"> journée s’est bien passée et m’as permis de bien avancer</w:t>
+      </w:r>
+      <w:r>
+        <w:t xml:space="preserve"> sur une partie ou j’avais des doutes sur mes compétences</w:t>
+      </w:r>
+      <w:r>
+        <w:t xml:space="preserve">. </w:t>
+      </w:r>
+      <w:r>
+        <w:t>Je suis content de cette demi-journée qui m’as permis d’avancer de manière non négligeable.</w:t>
       </w:r>
       <w:bookmarkStart w:id="0" w:name="_GoBack"/>
       <w:bookmarkEnd w:id="0"/>
@@ -1899,7 +1963,7 @@
   <w:style w:type="paragraph" w:default="1" w:styleId="Normal">
     <w:name w:val="Normal"/>
     <w:qFormat/>
-    <w:rsid w:val="000B2F3E"/>
+    <w:rsid w:val="00236A30"/>
   </w:style>
   <w:style w:type="paragraph" w:styleId="Titre1">
     <w:name w:val="heading 1"/>

</xml_diff>

<commit_message>
Fonctionnalité de télécharger en csv fonctionnel + champs en dttm
</commit_message>
<xml_diff>
--- a/doc/2021TPI_BG_JdB.docx
+++ b/doc/2021TPI_BG_JdB.docx
@@ -1293,10 +1293,7 @@
         <w:t xml:space="preserve">11:13 : J’ai fini le total des heures de vol. Cela m’a pris plus de temps que prévus. J’ai galérer sur l’algorithme pour convertir des minutes en heures et ensuite retirer les heures des minutes (sa a beaux être simple, je n’ai pas pensé à la bonne manière d’y faire tout de suite). Je vais donc m’attaquer à modifier légèrement le </w:t>
       </w:r>
       <w:r>
-        <w:t>PDF</w:t>
-      </w:r>
-      <w:r>
-        <w:t xml:space="preserve"> </w:t>
+        <w:t xml:space="preserve">PDF </w:t>
       </w:r>
       <w:r>
         <w:t>pour mettre la date et l’heure à laquelle il a été généré.</w:t>
@@ -1307,10 +1304,7 @@
         <w:t xml:space="preserve">11:35 : J’ai fini la modification du </w:t>
       </w:r>
       <w:r>
-        <w:t>PDF</w:t>
-      </w:r>
-      <w:r>
-        <w:t xml:space="preserve"> </w:t>
+        <w:t xml:space="preserve">PDF </w:t>
       </w:r>
       <w:r>
         <w:t>pour mettre la date et l’heure et j’ai également ajouté le total d’heures de vol au PDF.</w:t>
@@ -1330,13 +1324,7 @@
     </w:p>
     <w:p>
       <w:r>
-        <w:t xml:space="preserve">Cette </w:t>
-      </w:r>
-      <w:r>
-        <w:t>quatrième</w:t>
-      </w:r>
-      <w:r>
-        <w:t xml:space="preserve"> journée s’est bien passée et m’as permis de bien avancer</w:t>
+        <w:t>Cette quatrième journée s’est bien passée et m’as permis de bien avancer</w:t>
       </w:r>
       <w:r>
         <w:t xml:space="preserve"> sur une partie ou j’avais des doutes sur mes compétences</w:t>
@@ -1346,6 +1334,138 @@
       </w:r>
       <w:r>
         <w:t>Je suis content de cette demi-journée qui m’as permis d’avancer de manière non négligeable.</w:t>
+      </w:r>
+    </w:p>
+    <w:p>
+      <w:pPr>
+        <w:pStyle w:val="Titre2"/>
+      </w:pPr>
+      <w:r>
+        <w:lastRenderedPageBreak/>
+        <w:t>J5 Lundi 10 mai 2021</w:t>
+      </w:r>
+    </w:p>
+    <w:p>
+      <w:pPr>
+        <w:pStyle w:val="Titre3"/>
+      </w:pPr>
+      <w:r>
+        <w:t>Objectifs</w:t>
+      </w:r>
+    </w:p>
+    <w:p>
+      <w:r>
+        <w:t>Mes objectifs de la journée sont le téléchargement en CSV et le début de l’importation d’images.</w:t>
+      </w:r>
+    </w:p>
+    <w:p>
+      <w:pPr>
+        <w:pStyle w:val="Titre3"/>
+      </w:pPr>
+      <w:r>
+        <w:t>Déroulement</w:t>
+      </w:r>
+    </w:p>
+    <w:p>
+      <w:r>
+        <w:t>07:30 : Je commence la journée par rédiger le journal de bord et je vais commencer la fonctionnalité de téléchargement en CSV</w:t>
+      </w:r>
+    </w:p>
+    <w:p>
+      <w:r>
+        <w:t xml:space="preserve">08:00 : Je me rend compte d’une erreur dans la base de donnée dont nous avons discuté avec </w:t>
+      </w:r>
+      <w:proofErr w:type="spellStart"/>
+      <w:proofErr w:type="gramStart"/>
+      <w:r>
+        <w:t>M.Mathieu</w:t>
+      </w:r>
+      <w:proofErr w:type="spellEnd"/>
+      <w:proofErr w:type="gramEnd"/>
+      <w:r>
+        <w:t xml:space="preserve"> qui est de passer les champs « </w:t>
+      </w:r>
+      <w:proofErr w:type="spellStart"/>
+      <w:r>
+        <w:t>Dt_Departure</w:t>
+      </w:r>
+      <w:proofErr w:type="spellEnd"/>
+      <w:r>
+        <w:t xml:space="preserve">, </w:t>
+      </w:r>
+      <w:proofErr w:type="spellStart"/>
+      <w:r>
+        <w:t>Dt_Arrival</w:t>
+      </w:r>
+      <w:proofErr w:type="spellEnd"/>
+      <w:r>
+        <w:t xml:space="preserve">, </w:t>
+      </w:r>
+      <w:proofErr w:type="spellStart"/>
+      <w:r>
+        <w:t>Tm_Departure</w:t>
+      </w:r>
+      <w:proofErr w:type="spellEnd"/>
+      <w:r>
+        <w:t xml:space="preserve">, </w:t>
+      </w:r>
+      <w:proofErr w:type="spellStart"/>
+      <w:r>
+        <w:t>Tm_Arrival</w:t>
+      </w:r>
+      <w:proofErr w:type="spellEnd"/>
+      <w:r>
+        <w:t> » en « </w:t>
+      </w:r>
+      <w:proofErr w:type="spellStart"/>
+      <w:r>
+        <w:t>Dttm_Departure</w:t>
+      </w:r>
+      <w:proofErr w:type="spellEnd"/>
+      <w:r>
+        <w:t xml:space="preserve">, </w:t>
+      </w:r>
+      <w:proofErr w:type="spellStart"/>
+      <w:r>
+        <w:t>Dttm_Arrival</w:t>
+      </w:r>
+      <w:proofErr w:type="spellEnd"/>
+      <w:r>
+        <w:t> ». Je modifie donc sa dans le code et regarde pour qu’il n’y ait pas de régression</w:t>
+      </w:r>
+    </w:p>
+    <w:p/>
+    <w:p>
+      <w:r>
+        <w:t xml:space="preserve">09:16 : Je viens de réparer la fonction d’ajout de vol, Avec le changement de date et time en </w:t>
+      </w:r>
+      <w:proofErr w:type="spellStart"/>
+      <w:r>
+        <w:t>datetime</w:t>
+      </w:r>
+      <w:proofErr w:type="spellEnd"/>
+      <w:r>
+        <w:t>, cela ne fonctionnais plus, j’ai dû corriger ce problème et il m’a pris plus de temps que prévu. Je vais maintenant réparer la modification</w:t>
+      </w:r>
+    </w:p>
+    <w:p>
+      <w:r>
+        <w:t>09:40 : J’ai fini la réparation de la modification. C’est la pause. Je prends la pause</w:t>
+      </w:r>
+    </w:p>
+    <w:p>
+      <w:r>
+        <w:t>10:05 : Fin de la pause, je vais corriger les affichages des carnets de vols</w:t>
+      </w:r>
+    </w:p>
+    <w:p>
+      <w:r>
+        <w:t>10:10 : Fin de la correction de l’affichage, je vais reprendre le téléchargement des données en CSV</w:t>
+      </w:r>
+    </w:p>
+    <w:p>
+      <w:r>
+        <w:t>10:34 : Fin de la fonctionnalité de téléchargement au format CSV. J’ai eu quelques difficultés dû à une fonction qui me manquais. Je l’ai finalement copiée d’une autre page du projet et cela fonctionne.</w:t>
       </w:r>
       <w:bookmarkStart w:id="0" w:name="_GoBack"/>
       <w:bookmarkEnd w:id="0"/>
@@ -1454,7 +1574,7 @@
         <w:szCs w:val="24"/>
         <w:lang w:val="fr-FR"/>
       </w:rPr>
-      <w:t>5</w:t>
+      <w:t>6</w:t>
     </w:r>
     <w:r>
       <w:rPr>
@@ -1505,7 +1625,7 @@
         <w:szCs w:val="24"/>
         <w:lang w:val="fr-FR"/>
       </w:rPr>
-      <w:t>5</w:t>
+      <w:t>6</w:t>
     </w:r>
     <w:r>
       <w:rPr>

</xml_diff>

<commit_message>
doc + typo dans la doc
</commit_message>
<xml_diff>
--- a/doc/2021TPI_BG_JdB.docx
+++ b/doc/2021TPI_BG_JdB.docx
@@ -1493,9 +1493,65 @@
       <w:r>
         <w:t>14:03 : L’importation d’images fonctionne. Je vais commencer l’affichage dans le carnet de vol</w:t>
       </w:r>
+    </w:p>
+    <w:p>
+      <w:r>
+        <w:t>14:15 : C’est la pause</w:t>
+      </w:r>
+      <w:r>
+        <w:t xml:space="preserve">. Je reprendrais le travail </w:t>
+      </w:r>
+      <w:r>
+        <w:t>à</w:t>
+      </w:r>
+      <w:r>
+        <w:t xml:space="preserve"> la fin de la pause</w:t>
+      </w:r>
+      <w:r>
+        <w:t>.</w:t>
+      </w:r>
+    </w:p>
+    <w:p>
+      <w:r>
+        <w:t>14:35 : fin de la pause. Je reprends l’affichage des images.</w:t>
+      </w:r>
+    </w:p>
+    <w:p>
+      <w:r>
+        <w:t>16:40 : fin de l’affichage des images et amélioration de la doc. Je fais une sauvegarde.</w:t>
+      </w:r>
+    </w:p>
+    <w:p>
+      <w:pPr>
+        <w:pStyle w:val="Titre3"/>
+      </w:pPr>
+      <w:r>
+        <w:t>Bilan</w:t>
+      </w:r>
+    </w:p>
+    <w:p>
+      <w:r>
+        <w:t xml:space="preserve">Cette </w:t>
+      </w:r>
+      <w:r>
+        <w:t>cinquième</w:t>
+      </w:r>
+      <w:r>
+        <w:t xml:space="preserve"> journée s’est bien passée et m’as permis de</w:t>
+      </w:r>
+      <w:r>
+        <w:t xml:space="preserve"> finir les téléchargements et de bien entamer les images</w:t>
+      </w:r>
+      <w:r>
+        <w:t xml:space="preserve">. Je suis content de cette journée qui m’as permis </w:t>
+      </w:r>
+      <w:r>
+        <w:t>de finir certaines fonctionnalités qui me semblaient compliquées.</w:t>
+      </w:r>
       <w:bookmarkStart w:id="0" w:name="_GoBack"/>
       <w:bookmarkEnd w:id="0"/>
     </w:p>
+    <w:p/>
     <w:sectPr>
       <w:headerReference w:type="default" r:id="rId7"/>
       <w:footerReference w:type="default" r:id="rId8"/>
@@ -2109,7 +2165,7 @@
   <w:style w:type="paragraph" w:default="1" w:styleId="Normal">
     <w:name w:val="Normal"/>
     <w:qFormat/>
-    <w:rsid w:val="00236A30"/>
+    <w:rsid w:val="00C17E24"/>
   </w:style>
   <w:style w:type="paragraph" w:styleId="Titre1">
     <w:name w:val="heading 1"/>

</xml_diff>

<commit_message>
bug quitter groupe, typo, nom de fichier
</commit_message>
<xml_diff>
--- a/doc/2021TPI_BG_JdB.docx
+++ b/doc/2021TPI_BG_JdB.docx
@@ -2429,6 +2429,77 @@
     <w:p>
       <w:r>
         <w:t>16:40 : La modification fonctionne, je sauvegarde</w:t>
+      </w:r>
+    </w:p>
+    <w:p/>
+    <w:p>
+      <w:pPr>
+        <w:pStyle w:val="Titre3"/>
+      </w:pPr>
+      <w:r>
+        <w:t>Bilan</w:t>
+      </w:r>
+    </w:p>
+    <w:p>
+      <w:r>
+        <w:t xml:space="preserve">Cette </w:t>
+      </w:r>
+      <w:r>
+        <w:t>septième</w:t>
+      </w:r>
+      <w:r>
+        <w:t xml:space="preserve"> journée s’est bien passée et </w:t>
+      </w:r>
+      <w:r>
+        <w:t>j’ai fini la partie web. Il me reste à finaliser les tests et finir la documentation. Je suis satisfait de cette journée de travail.</w:t>
+      </w:r>
+    </w:p>
+    <w:p/>
+    <w:p>
+      <w:pPr>
+        <w:pStyle w:val="Titre2"/>
+      </w:pPr>
+      <w:r>
+        <w:t>J8 Lundi 17 mai 2021</w:t>
+      </w:r>
+    </w:p>
+    <w:p>
+      <w:pPr>
+        <w:pStyle w:val="Titre3"/>
+      </w:pPr>
+      <w:r>
+        <w:t>Objectifs</w:t>
+      </w:r>
+    </w:p>
+    <w:p>
+      <w:r>
+        <w:t xml:space="preserve">Mes objectifs de la </w:t>
+      </w:r>
+      <w:r>
+        <w:t>journée</w:t>
+      </w:r>
+      <w:r>
+        <w:t xml:space="preserve"> sont de finir</w:t>
+      </w:r>
+      <w:r>
+        <w:t xml:space="preserve"> les tests et d’avancer la documentation.</w:t>
+      </w:r>
+    </w:p>
+    <w:p/>
+    <w:p>
+      <w:pPr>
+        <w:pStyle w:val="Titre3"/>
+      </w:pPr>
+      <w:r>
+        <w:t>Déroulement</w:t>
+      </w:r>
+      <w:r>
+        <w:t xml:space="preserve"> </w:t>
+      </w:r>
+    </w:p>
+    <w:p>
+      <w:r>
+        <w:t>07:30 : Je commence par continuer la création des tests</w:t>
       </w:r>
       <w:bookmarkStart w:id="0" w:name="_GoBack"/>
       <w:bookmarkEnd w:id="0"/>
@@ -3046,7 +3117,7 @@
   <w:style w:type="paragraph" w:default="1" w:styleId="Normal">
     <w:name w:val="Normal"/>
     <w:qFormat/>
-    <w:rsid w:val="00716D97"/>
+    <w:rsid w:val="005F1C76"/>
   </w:style>
   <w:style w:type="paragraph" w:styleId="Titre1">
     <w:name w:val="heading 1"/>

</xml_diff>

<commit_message>
Fix erreures typo et push de fin de journée
</commit_message>
<xml_diff>
--- a/doc/2021TPI_BG_JdB.docx
+++ b/doc/2021TPI_BG_JdB.docx
@@ -2442,13 +2442,7 @@
     </w:p>
     <w:p>
       <w:r>
-        <w:t xml:space="preserve">Cette </w:t>
-      </w:r>
-      <w:r>
-        <w:t>septième</w:t>
-      </w:r>
-      <w:r>
-        <w:t xml:space="preserve"> journée s’est bien passée et </w:t>
+        <w:t xml:space="preserve">Cette septième journée s’est bien passée et </w:t>
       </w:r>
       <w:r>
         <w:t>j’ai fini la partie web. Il me reste à finaliser les tests et finir la documentation. Je suis satisfait de cette journée de travail.</w:t>
@@ -2500,6 +2494,97 @@
     <w:p>
       <w:r>
         <w:t>07:30 : Je commence par continuer la création des tests</w:t>
+      </w:r>
+    </w:p>
+    <w:p>
+      <w:r>
+        <w:t>09:30 : Mon camarade Maxime me demande de vérifier la sécurité de son site.</w:t>
+      </w:r>
+    </w:p>
+    <w:p>
+      <w:r>
+        <w:t xml:space="preserve">09:32 : Je trouve une faille </w:t>
+      </w:r>
+      <w:r>
+        <w:t xml:space="preserve">qui me permet de faire un injection SQL </w:t>
+      </w:r>
+      <w:r>
+        <w:t>dans son site, je retourne créer les tests pour mon projet</w:t>
+      </w:r>
+    </w:p>
+    <w:p>
+      <w:r>
+        <w:t xml:space="preserve">11:40 : J’ai fini les tests sur </w:t>
+      </w:r>
+      <w:proofErr w:type="spellStart"/>
+      <w:r>
+        <w:t>katalon</w:t>
+      </w:r>
+      <w:proofErr w:type="spellEnd"/>
+      <w:r>
+        <w:t>, je sauvegarde et je reprendrais sur la documentation</w:t>
+      </w:r>
+    </w:p>
+    <w:p>
+      <w:r>
+        <w:t xml:space="preserve">12:40 : Je </w:t>
+      </w:r>
+      <w:r>
+        <w:t>reprends</w:t>
+      </w:r>
+      <w:r>
+        <w:t xml:space="preserve"> la documentation</w:t>
+      </w:r>
+    </w:p>
+    <w:p>
+      <w:r>
+        <w:t xml:space="preserve">14:50 : Je </w:t>
+      </w:r>
+      <w:proofErr w:type="spellStart"/>
+      <w:r>
+        <w:t>débug</w:t>
+      </w:r>
+      <w:proofErr w:type="spellEnd"/>
+      <w:r>
+        <w:t xml:space="preserve"> le site de mon camarade </w:t>
+      </w:r>
+      <w:proofErr w:type="spellStart"/>
+      <w:r>
+        <w:t>Costantino</w:t>
+      </w:r>
+      <w:proofErr w:type="spellEnd"/>
+    </w:p>
+    <w:p>
+      <w:r>
+        <w:lastRenderedPageBreak/>
+        <w:t xml:space="preserve">15:40 : J’ai fini le </w:t>
+      </w:r>
+      <w:proofErr w:type="spellStart"/>
+      <w:r>
+        <w:t>debug</w:t>
+      </w:r>
+      <w:proofErr w:type="spellEnd"/>
+      <w:r>
+        <w:t xml:space="preserve"> du site, je retourne travailler sur la documentation</w:t>
+      </w:r>
+    </w:p>
+    <w:p>
+      <w:r>
+        <w:t>16:40 : J’ai fini la documentation pour aujourd’hui, je sauvegarde et je reprendrais demain</w:t>
+      </w:r>
+    </w:p>
+    <w:p/>
+    <w:p>
+      <w:pPr>
+        <w:pStyle w:val="Titre3"/>
+      </w:pPr>
+      <w:r>
+        <w:t>Bilan</w:t>
+      </w:r>
+    </w:p>
+    <w:p>
+      <w:r>
+        <w:t>Cette huitième journée s’est bien passée, j’ai bien avancé la documentation et fini les tests. J’ai résolus quelques erreurs dans le site et aider quelques camarades pour la sécurité de leurs sites. Je suis satisfait de cette journée.</w:t>
       </w:r>
       <w:bookmarkStart w:id="0" w:name="_GoBack"/>
       <w:bookmarkEnd w:id="0"/>
@@ -2608,7 +2693,7 @@
         <w:szCs w:val="24"/>
         <w:lang w:val="fr-FR"/>
       </w:rPr>
-      <w:t>8</w:t>
+      <w:t>9</w:t>
     </w:r>
     <w:r>
       <w:rPr>
@@ -2659,7 +2744,7 @@
         <w:szCs w:val="24"/>
         <w:lang w:val="fr-FR"/>
       </w:rPr>
-      <w:t>8</w:t>
+      <w:t>9</w:t>
     </w:r>
     <w:r>
       <w:rPr>

</xml_diff>

<commit_message>
sécurité de l'image + doc
</commit_message>
<xml_diff>
--- a/doc/2021TPI_BG_JdB.docx
+++ b/doc/2021TPI_BG_JdB.docx
@@ -2585,6 +2585,65 @@
     <w:p>
       <w:r>
         <w:t>Cette huitième journée s’est bien passée, j’ai bien avancé la documentation et fini les tests. J’ai résolus quelques erreurs dans le site et aider quelques camarades pour la sécurité de leurs sites. Je suis satisfait de cette journée.</w:t>
+      </w:r>
+    </w:p>
+    <w:p/>
+    <w:p>
+      <w:pPr>
+        <w:pStyle w:val="Titre2"/>
+      </w:pPr>
+      <w:r>
+        <w:t>J9</w:t>
+      </w:r>
+      <w:r>
+        <w:t xml:space="preserve"> </w:t>
+      </w:r>
+      <w:r>
+        <w:t>Mardi</w:t>
+      </w:r>
+      <w:r>
+        <w:t xml:space="preserve"> 1</w:t>
+      </w:r>
+      <w:r>
+        <w:t>8</w:t>
+      </w:r>
+      <w:r>
+        <w:t xml:space="preserve"> mai 2021</w:t>
+      </w:r>
+    </w:p>
+    <w:p>
+      <w:pPr>
+        <w:pStyle w:val="Titre3"/>
+      </w:pPr>
+      <w:r>
+        <w:t>Objectifs</w:t>
+      </w:r>
+    </w:p>
+    <w:p>
+      <w:r>
+        <w:t>Mon objectif</w:t>
+      </w:r>
+      <w:r>
+        <w:t xml:space="preserve"> de la journée</w:t>
+      </w:r>
+      <w:r>
+        <w:t xml:space="preserve"> est d’avancer la documentation</w:t>
+      </w:r>
+    </w:p>
+    <w:p>
+      <w:pPr>
+        <w:pStyle w:val="Titre3"/>
+      </w:pPr>
+      <w:r>
+        <w:t>Déroulement</w:t>
+      </w:r>
+      <w:r>
+        <w:t xml:space="preserve"> </w:t>
+      </w:r>
+    </w:p>
+    <w:p>
+      <w:r>
+        <w:t>07:30 : Je commence la journée sur la suite de la documentation là où je l’avais laissée hier</w:t>
       </w:r>
       <w:bookmarkStart w:id="0" w:name="_GoBack"/>
       <w:bookmarkEnd w:id="0"/>
@@ -3202,7 +3261,7 @@
   <w:style w:type="paragraph" w:default="1" w:styleId="Normal">
     <w:name w:val="Normal"/>
     <w:qFormat/>
-    <w:rsid w:val="005F1C76"/>
+    <w:rsid w:val="00C063E1"/>
   </w:style>
   <w:style w:type="paragraph" w:styleId="Titre1">
     <w:name w:val="heading 1"/>

</xml_diff>

<commit_message>
avancée de la documentation + correction nom fichier
</commit_message>
<xml_diff>
--- a/doc/2021TPI_BG_JdB.docx
+++ b/doc/2021TPI_BG_JdB.docx
@@ -2593,57 +2593,67 @@
         <w:pStyle w:val="Titre2"/>
       </w:pPr>
       <w:r>
-        <w:t>J9</w:t>
+        <w:t>J9 Mardi 18 mai 2021</w:t>
+      </w:r>
+    </w:p>
+    <w:p>
+      <w:pPr>
+        <w:pStyle w:val="Titre3"/>
+      </w:pPr>
+      <w:r>
+        <w:t>Objectifs</w:t>
+      </w:r>
+    </w:p>
+    <w:p>
+      <w:r>
+        <w:t>Mon objectif</w:t>
+      </w:r>
+      <w:r>
+        <w:t xml:space="preserve"> de la journée</w:t>
+      </w:r>
+      <w:r>
+        <w:t xml:space="preserve"> est d’avancer la documentation</w:t>
+      </w:r>
+    </w:p>
+    <w:p>
+      <w:pPr>
+        <w:pStyle w:val="Titre3"/>
+      </w:pPr>
+      <w:r>
+        <w:t>Déroulement</w:t>
       </w:r>
       <w:r>
         <w:t xml:space="preserve"> </w:t>
       </w:r>
-      <w:r>
-        <w:t>Mardi</w:t>
-      </w:r>
-      <w:r>
-        <w:t xml:space="preserve"> 1</w:t>
-      </w:r>
-      <w:r>
-        <w:t>8</w:t>
-      </w:r>
-      <w:r>
-        <w:t xml:space="preserve"> mai 2021</w:t>
-      </w:r>
-    </w:p>
-    <w:p>
-      <w:pPr>
-        <w:pStyle w:val="Titre3"/>
-      </w:pPr>
-      <w:r>
-        <w:t>Objectifs</w:t>
-      </w:r>
-    </w:p>
-    <w:p>
-      <w:r>
-        <w:t>Mon objectif</w:t>
-      </w:r>
-      <w:r>
-        <w:t xml:space="preserve"> de la journée</w:t>
-      </w:r>
-      <w:r>
-        <w:t xml:space="preserve"> est d’avancer la documentation</w:t>
-      </w:r>
-    </w:p>
-    <w:p>
-      <w:pPr>
-        <w:pStyle w:val="Titre3"/>
-      </w:pPr>
-      <w:r>
-        <w:t>Déroulement</w:t>
-      </w:r>
-      <w:r>
-        <w:t xml:space="preserve"> </w:t>
-      </w:r>
     </w:p>
     <w:p>
       <w:r>
         <w:t>07:30 : Je commence la journée sur la suite de la documentation là où je l’avais laissée hier</w:t>
+      </w:r>
+    </w:p>
+    <w:p>
+      <w:r>
+        <w:t xml:space="preserve">08:00 : Je discute avec </w:t>
+      </w:r>
+      <w:proofErr w:type="spellStart"/>
+      <w:proofErr w:type="gramStart"/>
+      <w:r>
+        <w:t>M.Garcia</w:t>
+      </w:r>
+      <w:proofErr w:type="spellEnd"/>
+      <w:proofErr w:type="gramEnd"/>
+      <w:r>
+        <w:t xml:space="preserve"> de la méthode recommandée pour sortir le code source. La méthode proposée est avec Notepad++.</w:t>
+      </w:r>
+    </w:p>
+    <w:p>
+      <w:r>
+        <w:t>08:10 : Je reprends la documentation à la navigation du site</w:t>
+      </w:r>
+    </w:p>
+    <w:p>
+      <w:r>
+        <w:t>11:33 : Je sauvegarde</w:t>
       </w:r>
       <w:bookmarkStart w:id="0" w:name="_GoBack"/>
       <w:bookmarkEnd w:id="0"/>

</xml_diff>

<commit_message>
push de fin de journée
</commit_message>
<xml_diff>
--- a/doc/2021TPI_BG_JdB.docx
+++ b/doc/2021TPI_BG_JdB.docx
@@ -2654,6 +2654,11 @@
     <w:p>
       <w:r>
         <w:t>11:33 : Je sauvegarde</w:t>
+      </w:r>
+    </w:p>
+    <w:p>
+      <w:r>
+        <w:t>16:40 : Fin de la doc pour aujourd’hui, je sauvegarde</w:t>
       </w:r>
       <w:bookmarkStart w:id="0" w:name="_GoBack"/>
       <w:bookmarkEnd w:id="0"/>

</xml_diff>

<commit_message>
modification entete + correction script sql
</commit_message>
<xml_diff>
--- a/doc/2021TPI_BG_JdB.docx
+++ b/doc/2021TPI_BG_JdB.docx
@@ -2766,10 +2766,7 @@
       </w:r>
       <w:proofErr w:type="spellEnd"/>
       <w:r>
-        <w:t xml:space="preserve"> </w:t>
-      </w:r>
-      <w:r>
-        <w:t xml:space="preserve">me demande de faire du </w:t>
+        <w:t xml:space="preserve"> me demande de faire du </w:t>
       </w:r>
       <w:proofErr w:type="spellStart"/>
       <w:r>
@@ -2777,10 +2774,7 @@
       </w:r>
       <w:proofErr w:type="spellEnd"/>
       <w:r>
-        <w:t xml:space="preserve"> sur son site.</w:t>
-      </w:r>
-      <w:r>
-        <w:t xml:space="preserve"> Je ne trouve pas de faille dans son site.</w:t>
+        <w:t xml:space="preserve"> sur son site. Je ne trouve pas de faille dans son site.</w:t>
       </w:r>
     </w:p>
     <w:p>
@@ -2828,24 +2822,63 @@
     </w:p>
     <w:p>
       <w:r>
-        <w:t xml:space="preserve">Cette </w:t>
-      </w:r>
-      <w:r>
-        <w:t>neuvième</w:t>
-      </w:r>
-      <w:r>
-        <w:t xml:space="preserve"> journée s’est bien passée et j’ai </w:t>
-      </w:r>
-      <w:r>
-        <w:t xml:space="preserve">presque fini la partie documentation. </w:t>
-      </w:r>
+        <w:t>Cette neuvième journée s’est bien passée et j’ai presque fini la partie documentation. Je suis satisfait de cette journée de travail.</w:t>
+      </w:r>
+    </w:p>
+    <w:p>
+      <w:pPr>
+        <w:pStyle w:val="Titre2"/>
+      </w:pPr>
+      <w:r>
+        <w:t>J11 Jeudi 20 mai 2021</w:t>
+      </w:r>
+    </w:p>
+    <w:p>
+      <w:pPr>
+        <w:pStyle w:val="Titre3"/>
+      </w:pPr>
+      <w:r>
+        <w:t>Objectifs</w:t>
+      </w:r>
+    </w:p>
+    <w:p>
+      <w:r>
+        <w:t xml:space="preserve">Mon objectif de la dernière journée de TPI est de rendre tous les documents demandés. Il me reste à finir la documentation qui ne devrais pas me prendre longtemps et enregistrer le code source en </w:t>
+      </w:r>
+      <w:proofErr w:type="spellStart"/>
+      <w:r>
+        <w:t>pdf</w:t>
+      </w:r>
+      <w:proofErr w:type="spellEnd"/>
+      <w:r>
+        <w:t>.</w:t>
+      </w:r>
+    </w:p>
+    <w:p>
+      <w:pPr>
+        <w:pStyle w:val="Titre3"/>
+      </w:pPr>
+      <w:r>
+        <w:t>Déroulement</w:t>
+      </w:r>
+      <w:r>
+        <w:t xml:space="preserve"> </w:t>
+      </w:r>
+    </w:p>
+    <w:p>
+      <w:r>
+        <w:t>07:30 : Je corrige une erreur dans le fichier SQL. Le mot de passe de l’utilisateur étais faux</w:t>
+      </w:r>
+    </w:p>
+    <w:p>
+      <w:r>
+        <w:t>07:35 : Je m’attaque à la fin de la documentation</w:t>
+      </w:r>
+    </w:p>
+    <w:p>
       <w:bookmarkStart w:id="0" w:name="_GoBack"/>
       <w:bookmarkEnd w:id="0"/>
-      <w:r>
-        <w:t>Je suis satisfait de cette journée de travail.</w:t>
-      </w:r>
-    </w:p>
-    <w:p/>
+    </w:p>
     <w:sectPr>
       <w:headerReference w:type="default" r:id="rId8"/>
       <w:footerReference w:type="default" r:id="rId9"/>
@@ -2950,7 +2983,7 @@
         <w:szCs w:val="24"/>
         <w:lang w:val="fr-FR"/>
       </w:rPr>
-      <w:t>6</w:t>
+      <w:t>10</w:t>
     </w:r>
     <w:r>
       <w:rPr>

</xml_diff>